<commit_message>
Adding files for contact us and reservation summary
Hello everyone, 

I am uploading my versions of contact_us and reservation summary based on Gabe's landing page, trying to follow the consistency let me know if there are questions, I will also talk in discord
</commit_message>
<xml_diff>
--- a/Mock Ups/Contact_Us_wireframe.docx
+++ b/Mock Ups/Contact_Us_wireframe.docx
@@ -4,11 +4,14 @@
   <w:body>
     <w:p>
       <w:r>
+        <w:rPr>
+          <w:noProof/>
+        </w:rPr>
         <w:drawing>
-          <wp:inline distT="0" distB="0" distL="0" distR="0" wp14:anchorId="0BA6878E" wp14:editId="740CC8EF">
-            <wp:extent cx="8229600" cy="5111750"/>
-            <wp:effectExtent l="0" t="0" r="0" b="6350"/>
-            <wp:docPr id="1456412856" name="Picture 1" descr="A screenshot of a contact us page&#10;&#10;Description automatically generated"/>
+          <wp:inline distT="0" distB="0" distL="0" distR="0" wp14:anchorId="43460C1F" wp14:editId="068C69C9">
+            <wp:extent cx="8229600" cy="5101590"/>
+            <wp:effectExtent l="0" t="0" r="0" b="3810"/>
+            <wp:docPr id="946939434" name="Picture 1" descr="A screenshot of a contact us&#10;&#10;Description automatically generated"/>
             <wp:cNvGraphicFramePr>
               <a:graphicFrameLocks xmlns:a="http://schemas.openxmlformats.org/drawingml/2006/main" noChangeAspect="1"/>
             </wp:cNvGraphicFramePr>
@@ -16,7 +19,7 @@
               <a:graphicData uri="http://schemas.openxmlformats.org/drawingml/2006/picture">
                 <pic:pic xmlns:pic="http://schemas.openxmlformats.org/drawingml/2006/picture">
                   <pic:nvPicPr>
-                    <pic:cNvPr id="1456412856" name="Picture 1" descr="A screenshot of a contact us page&#10;&#10;Description automatically generated"/>
+                    <pic:cNvPr id="946939434" name="Picture 1" descr="A screenshot of a contact us&#10;&#10;Description automatically generated"/>
                     <pic:cNvPicPr/>
                   </pic:nvPicPr>
                   <pic:blipFill>
@@ -28,7 +31,7 @@
                   <pic:spPr>
                     <a:xfrm>
                       <a:off x="0" y="0"/>
-                      <a:ext cx="8229600" cy="5111750"/>
+                      <a:ext cx="8229600" cy="5101590"/>
                     </a:xfrm>
                     <a:prstGeom prst="rect">
                       <a:avLst/>

</xml_diff>